<commit_message>
Corrected stages for mural
</commit_message>
<xml_diff>
--- a/RPD/ЭВМбз_2014_22478_Интеллектные_вычислительные_системы.docx
+++ b/RPD/ЭВМбз_2014_22478_Интеллектные_вычислительные_системы.docx
@@ -953,7 +953,16 @@
                 <w:b/>
                 <w:lang w:val="ru-RU"/>
               </w:rPr>
-              <w:t>Код, этапа освоения компетенции</w:t>
+              <w:t>Код, этапа освоения ком</w:t>
+            </w:r>
+            <w:bookmarkStart w:id="0" w:name="_GoBack"/>
+            <w:bookmarkEnd w:id="0"/>
+            <w:r>
+              <w:rPr>
+                <w:b/>
+                <w:lang w:val="ru-RU"/>
+              </w:rPr>
+              <w:t>петенции</w:t>
             </w:r>
           </w:p>
         </w:tc>
@@ -1032,13 +1041,13 @@
               <w:rPr>
                 <w:lang w:val="ru-RU"/>
               </w:rPr>
-              <w:t>ОПК-2.</w:t>
-            </w:r>
-            <w:r>
-              <w:rPr>
-                <w:lang w:val="ru-RU"/>
-              </w:rPr>
-              <w:t>7</w:t>
+              <w:t>ОПК-</w:t>
+            </w:r>
+            <w:r>
+              <w:rPr>
+                <w:lang w:val="ru-RU"/>
+              </w:rPr>
+              <w:t>2.5</w:t>
             </w:r>
           </w:p>
         </w:tc>
@@ -1115,13 +1124,13 @@
               <w:rPr>
                 <w:lang w:val="ru-RU"/>
               </w:rPr>
-              <w:t>ПК-2.</w:t>
-            </w:r>
-            <w:r>
-              <w:rPr>
-                <w:lang w:val="ru-RU"/>
-              </w:rPr>
-              <w:t>7</w:t>
+              <w:t>ПК-</w:t>
+            </w:r>
+            <w:r>
+              <w:rPr>
+                <w:lang w:val="ru-RU"/>
+              </w:rPr>
+              <w:t>2.5</w:t>
             </w:r>
           </w:p>
         </w:tc>
@@ -1322,13 +1331,13 @@
               <w:rPr>
                 <w:lang w:val="ru-RU"/>
               </w:rPr>
-              <w:t>ОПК-2.</w:t>
-            </w:r>
-            <w:r>
-              <w:rPr>
-                <w:lang w:val="ru-RU"/>
-              </w:rPr>
-              <w:t>7</w:t>
+              <w:t>ОПК-</w:t>
+            </w:r>
+            <w:r>
+              <w:rPr>
+                <w:lang w:val="ru-RU"/>
+              </w:rPr>
+              <w:t>2.5</w:t>
             </w:r>
           </w:p>
         </w:tc>
@@ -1469,13 +1478,13 @@
               <w:rPr>
                 <w:lang w:val="ru-RU"/>
               </w:rPr>
-              <w:t>ПК-2.</w:t>
-            </w:r>
-            <w:r>
-              <w:rPr>
-                <w:lang w:val="ru-RU"/>
-              </w:rPr>
-              <w:t>7</w:t>
+              <w:t>ПК-</w:t>
+            </w:r>
+            <w:r>
+              <w:rPr>
+                <w:lang w:val="ru-RU"/>
+              </w:rPr>
+              <w:t>2.5</w:t>
             </w:r>
           </w:p>
         </w:tc>
@@ -9735,16 +9744,14 @@
               <w:rPr>
                 <w:lang w:val="ru-RU"/>
               </w:rPr>
-              <w:t>ОПК-2.</w:t>
-            </w:r>
-            <w:r>
-              <w:rPr>
-                <w:lang w:val="ru-RU"/>
-              </w:rPr>
-              <w:t>7</w:t>
-            </w:r>
-            <w:bookmarkStart w:id="0" w:name="_GoBack"/>
-            <w:bookmarkEnd w:id="0"/>
+              <w:t>ОПК-</w:t>
+            </w:r>
+            <w:r>
+              <w:rPr>
+                <w:lang w:val="ru-RU"/>
+              </w:rPr>
+              <w:t>2.5</w:t>
+            </w:r>
           </w:p>
         </w:tc>
         <w:tc>
@@ -9986,7 +9993,13 @@
               <w:rPr>
                 <w:lang w:val="ru-RU"/>
               </w:rPr>
-              <w:t>ПК-2.7</w:t>
+              <w:t>ПК-</w:t>
+            </w:r>
+            <w:r>
+              <w:rPr>
+                <w:lang w:val="ru-RU"/>
+              </w:rPr>
+              <w:t>2.5</w:t>
             </w:r>
           </w:p>
         </w:tc>
@@ -16972,7 +16985,7 @@
 </file>
 
 <file path=customXml/itemProps1.xml><?xml version="1.0" encoding="utf-8"?>
-<ds:datastoreItem xmlns:ds="http://schemas.openxmlformats.org/officeDocument/2006/customXml" ds:itemID="{89F3FA3A-1A7B-4136-90CE-7D15A7200B4D}">
+<ds:datastoreItem xmlns:ds="http://schemas.openxmlformats.org/officeDocument/2006/customXml" ds:itemID="{E557644E-D902-410D-9051-D2382E03B108}">
   <ds:schemaRefs>
     <ds:schemaRef ds:uri="http://schemas.openxmlformats.org/officeDocument/2006/bibliography"/>
   </ds:schemaRefs>

</xml_diff>